<commit_message>
Modificacion en el MER y RNE
</commit_message>
<xml_diff>
--- a/Actividades/BD01003/RNE.docx
+++ b/Actividades/BD01003/RNE.docx
@@ -6,9 +6,11 @@
       <w:pPr>
         <w:pStyle w:val="Ttulo1"/>
       </w:pPr>
+      <w:proofErr w:type="spellStart"/>
       <w:r>
         <w:t>RNE</w:t>
       </w:r>
+      <w:proofErr w:type="spellEnd"/>
     </w:p>
     <w:p>
       <w:pPr>
@@ -135,21 +137,7 @@
         <w:rPr>
           <w:rFonts w:eastAsiaTheme="minorEastAsia" w:cstheme="minorHAnsi"/>
         </w:rPr>
-        <w:t xml:space="preserve"> Rol/ </w:t>
-      </w:r>
-      <w:proofErr w:type="gramStart"/>
-      <w:r>
-        <w:rPr>
-          <w:rFonts w:eastAsiaTheme="minorEastAsia" w:cstheme="minorHAnsi"/>
-        </w:rPr>
-        <w:t>R.descripcion</w:t>
-      </w:r>
-      <w:proofErr w:type="gramEnd"/>
-      <w:r>
-        <w:rPr>
-          <w:rFonts w:eastAsiaTheme="minorEastAsia" w:cstheme="minorHAnsi"/>
-        </w:rPr>
-        <w:t>=”Administrador”</w:t>
+        <w:t xml:space="preserve"> Rol/ R.descripcion=”Administrador”</w:t>
       </w:r>
     </w:p>
     <w:p>
@@ -185,14 +173,14 @@
         </w:rPr>
         <w:t>(</w:t>
       </w:r>
-      <w:proofErr w:type="gramStart"/>
+      <w:proofErr w:type="spellStart"/>
       <w:r>
         <w:rPr>
           <w:rFonts w:eastAsiaTheme="minorEastAsia" w:cstheme="minorHAnsi"/>
         </w:rPr>
         <w:t>U,R</w:t>
       </w:r>
-      <w:proofErr w:type="gramEnd"/>
+      <w:proofErr w:type="spellEnd"/>
       <w:r>
         <w:rPr>
           <w:rFonts w:eastAsiaTheme="minorEastAsia" w:cstheme="minorHAnsi"/>
@@ -691,6 +679,18 @@
       </w:r>
       <w:r>
         <w:t xml:space="preserve"> operario  </w:t>
+      </w:r>
+    </w:p>
+    <w:p>
+      <w:pPr>
+        <w:pStyle w:val="Prrafodelista"/>
+        <w:numPr>
+          <w:ilvl w:val="0"/>
+          <w:numId w:val="2"/>
+        </w:numPr>
+      </w:pPr>
+      <w:r>
+        <w:t xml:space="preserve">Un Link De Un Rastreador solo podrá Rastrar a un usuario que sea un trasportista </w:t>
       </w:r>
     </w:p>
     <w:p>
@@ -781,14 +781,14 @@
         </w:rPr>
         <w:t>(</w:t>
       </w:r>
-      <w:proofErr w:type="gramStart"/>
+      <w:proofErr w:type="spellStart"/>
       <w:r>
         <w:rPr>
           <w:rFonts w:eastAsiaTheme="minorEastAsia"/>
         </w:rPr>
         <w:t>L,L</w:t>
       </w:r>
-      <w:proofErr w:type="gramEnd"/>
+      <w:proofErr w:type="spellEnd"/>
       <w:r>
         <w:rPr>
           <w:rFonts w:eastAsiaTheme="minorEastAsia"/>
@@ -809,12 +809,14 @@
         </w:rPr>
         <w:t xml:space="preserve"> </w:t>
       </w:r>
+      <w:proofErr w:type="spellStart"/>
       <w:r>
         <w:rPr>
           <w:rFonts w:eastAsiaTheme="minorEastAsia"/>
         </w:rPr>
         <w:t>DesdeHacia</w:t>
       </w:r>
+      <w:proofErr w:type="spellEnd"/>
     </w:p>
     <w:p>
       <w:pPr>
@@ -863,6 +865,9 @@
       <w:pPr>
         <w:pStyle w:val="Prrafodelista"/>
         <w:ind w:left="360"/>
+        <w:rPr>
+          <w:rFonts w:eastAsiaTheme="minorEastAsia"/>
+        </w:rPr>
       </w:pPr>
       <w:r>
         <w:rPr>
@@ -870,14 +875,14 @@
         </w:rPr>
         <w:t>Si (</w:t>
       </w:r>
-      <w:proofErr w:type="gramStart"/>
+      <w:proofErr w:type="spellStart"/>
       <w:r>
         <w:rPr>
           <w:rFonts w:eastAsiaTheme="minorEastAsia"/>
         </w:rPr>
         <w:t>A,B</w:t>
       </w:r>
-      <w:proofErr w:type="gramEnd"/>
+      <w:proofErr w:type="spellEnd"/>
       <w:r>
         <w:rPr>
           <w:rFonts w:eastAsiaTheme="minorEastAsia"/>
@@ -898,12 +903,14 @@
         </w:rPr>
         <w:t xml:space="preserve"> </w:t>
       </w:r>
+      <w:proofErr w:type="spellStart"/>
       <w:r>
         <w:rPr>
           <w:rFonts w:eastAsiaTheme="minorEastAsia"/>
         </w:rPr>
         <w:t>DesdeHacia</w:t>
       </w:r>
+      <w:proofErr w:type="spellEnd"/>
       <w:r>
         <w:rPr>
           <w:rFonts w:eastAsiaTheme="minorEastAsia"/>
@@ -920,7 +927,21 @@
         <w:rPr>
           <w:rFonts w:eastAsiaTheme="minorEastAsia"/>
         </w:rPr>
-        <w:t xml:space="preserve"> (B,A) </w:t>
+        <w:t xml:space="preserve"> (</w:t>
+      </w:r>
+      <w:proofErr w:type="spellStart"/>
+      <w:r>
+        <w:rPr>
+          <w:rFonts w:eastAsiaTheme="minorEastAsia"/>
+        </w:rPr>
+        <w:t>B,A</w:t>
+      </w:r>
+      <w:proofErr w:type="spellEnd"/>
+      <w:r>
+        <w:rPr>
+          <w:rFonts w:eastAsiaTheme="minorEastAsia"/>
+        </w:rPr>
+        <w:t xml:space="preserve">) </w:t>
       </w:r>
       <m:oMath>
         <m:r>
@@ -936,481 +957,549 @@
         </w:rPr>
         <w:t xml:space="preserve"> </w:t>
       </w:r>
+      <w:proofErr w:type="spellStart"/>
       <w:r>
         <w:rPr>
           <w:rFonts w:eastAsiaTheme="minorEastAsia"/>
         </w:rPr>
         <w:t>DesdeHacia</w:t>
       </w:r>
-    </w:p>
-    <w:p>
-      <w:pPr>
-        <w:pStyle w:val="Prrafodelista"/>
-        <w:numPr>
-          <w:ilvl w:val="0"/>
-          <w:numId w:val="2"/>
-        </w:numPr>
-      </w:pPr>
-      <w:r>
-        <w:t xml:space="preserve">La fecha de ingreso de un usuario en un lugar y la fecha de </w:t>
-      </w:r>
-      <w:r>
-        <w:t>Finalización</w:t>
-      </w:r>
-      <w:r>
-        <w:t xml:space="preserve"> </w:t>
-      </w:r>
-      <w:r>
-        <w:t>deberán ser distintas y la de ingreso menor a la de finalización.</w:t>
-      </w:r>
-    </w:p>
-    <w:p>
-      <w:pPr>
-        <w:pStyle w:val="Prrafodelista"/>
-        <w:numPr>
-          <w:ilvl w:val="0"/>
-          <w:numId w:val="2"/>
-        </w:numPr>
-      </w:pPr>
-      <w:r>
-        <w:t xml:space="preserve">Un usuario no podrá ingresar </w:t>
-      </w:r>
-      <w:r>
-        <w:t xml:space="preserve">al mismo lugar en la misma fecha y hora </w:t>
-      </w:r>
-    </w:p>
-    <w:p>
-      <w:pPr>
-        <w:pStyle w:val="Prrafodelista"/>
-        <w:numPr>
-          <w:ilvl w:val="0"/>
-          <w:numId w:val="2"/>
-        </w:numPr>
-      </w:pPr>
-      <w:r>
-        <w:t>Ninguna hora de ingreso a un lugar de un operario podrá</w:t>
-      </w:r>
-      <w:r>
-        <w:t xml:space="preserve"> ser</w:t>
-      </w:r>
-      <w:r>
-        <w:t xml:space="preserve"> </w:t>
-      </w:r>
-      <w:r>
-        <w:t xml:space="preserve">mayor a la hora de inicio y menor a la hora de finalización del resto de los ingresos a lugares por parte de ese usuario </w:t>
-      </w:r>
-    </w:p>
-    <w:p>
-      <w:pPr>
-        <w:pStyle w:val="Prrafodelista"/>
-        <w:numPr>
-          <w:ilvl w:val="0"/>
-          <w:numId w:val="2"/>
-        </w:numPr>
-      </w:pPr>
-      <w:r>
-        <w:rPr>
-          <w:rFonts w:eastAsiaTheme="minorEastAsia"/>
-        </w:rPr>
-        <w:t xml:space="preserve">La capacidad de una zona no podrá ser mayor a la del lugar a la que pertenece </w:t>
-      </w:r>
-    </w:p>
-    <w:p>
-      <w:pPr>
-        <w:pStyle w:val="Prrafodelista"/>
-        <w:numPr>
-          <w:ilvl w:val="0"/>
-          <w:numId w:val="2"/>
-        </w:numPr>
-      </w:pPr>
-      <w:r>
-        <w:rPr>
-          <w:rFonts w:eastAsiaTheme="minorEastAsia"/>
-        </w:rPr>
-        <w:t>Dos zonas distintas no pueden compartir espacio dentro del lugar al que pertenecen</w:t>
-      </w:r>
-    </w:p>
-    <w:p>
-      <w:pPr>
-        <w:pStyle w:val="Prrafodelista"/>
-        <w:numPr>
-          <w:ilvl w:val="0"/>
-          <w:numId w:val="2"/>
-        </w:numPr>
-      </w:pPr>
-      <w:r>
-        <w:rPr>
-          <w:rFonts w:eastAsiaTheme="minorEastAsia"/>
-        </w:rPr>
-        <w:t xml:space="preserve">La capacidad de una subzona no podrá ser mayor a la de la zona a la que pertenece </w:t>
-      </w:r>
-    </w:p>
-    <w:p>
-      <w:pPr>
-        <w:pStyle w:val="Prrafodelista"/>
-        <w:numPr>
-          <w:ilvl w:val="0"/>
-          <w:numId w:val="2"/>
-        </w:numPr>
-      </w:pPr>
-      <w:r>
-        <w:rPr>
-          <w:rFonts w:eastAsiaTheme="minorEastAsia"/>
-        </w:rPr>
-        <w:t>Dos subzonas distintas no pueden compartir espacio dentro de la zona a la que pertenecen</w:t>
-      </w:r>
-    </w:p>
-    <w:p>
-      <w:pPr>
-        <w:pStyle w:val="Prrafodelista"/>
-        <w:numPr>
-          <w:ilvl w:val="0"/>
-          <w:numId w:val="2"/>
-        </w:numPr>
-      </w:pPr>
-      <w:r>
-        <w:rPr>
-          <w:rFonts w:eastAsiaTheme="minorEastAsia"/>
-        </w:rPr>
-        <w:t xml:space="preserve">Dos vehículos no podrán estar posicionados en la misma posición en la misma subzona </w:t>
-      </w:r>
-      <w:r>
-        <w:rPr>
-          <w:rFonts w:eastAsiaTheme="minorEastAsia"/>
-        </w:rPr>
-        <w:t>siempre y</w:t>
-      </w:r>
-      <w:r>
-        <w:rPr>
-          <w:rFonts w:eastAsiaTheme="minorEastAsia"/>
-        </w:rPr>
-        <w:t xml:space="preserve"> cuando</w:t>
-      </w:r>
-      <w:r>
-        <w:rPr>
-          <w:rFonts w:eastAsiaTheme="minorEastAsia"/>
-        </w:rPr>
-        <w:t xml:space="preserve"> sigan estando en la subzona (Osea que su lote no partió ni se lo movió de subzona) </w:t>
-      </w:r>
-    </w:p>
-    <w:p>
-      <w:pPr>
-        <w:pStyle w:val="Prrafodelista"/>
-        <w:numPr>
-          <w:ilvl w:val="0"/>
-          <w:numId w:val="2"/>
-        </w:numPr>
-      </w:pPr>
-      <w:r>
-        <w:rPr>
-          <w:rFonts w:eastAsiaTheme="minorEastAsia"/>
-        </w:rPr>
-        <w:t xml:space="preserve">La fecha de realización de un informa de daños de un vehículo deberá ser posterior a la </w:t>
-      </w:r>
-      <w:r>
-        <w:rPr>
-          <w:rFonts w:eastAsiaTheme="minorEastAsia"/>
-        </w:rPr>
-        <w:t>fecha en que</w:t>
-      </w:r>
-      <w:r>
-        <w:rPr>
-          <w:rFonts w:eastAsiaTheme="minorEastAsia"/>
-        </w:rPr>
-        <w:t xml:space="preserve"> el vehículo arrib</w:t>
-      </w:r>
-      <w:r>
-        <w:rPr>
-          <w:rFonts w:eastAsiaTheme="minorEastAsia"/>
-        </w:rPr>
-        <w:t>ó</w:t>
-      </w:r>
-      <w:r>
-        <w:rPr>
-          <w:rFonts w:eastAsiaTheme="minorEastAsia"/>
-        </w:rPr>
-        <w:t xml:space="preserve"> al puerto </w:t>
-      </w:r>
-    </w:p>
-    <w:p>
-      <w:pPr>
-        <w:pStyle w:val="Prrafodelista"/>
-        <w:numPr>
-          <w:ilvl w:val="0"/>
-          <w:numId w:val="2"/>
-        </w:numPr>
-      </w:pPr>
-      <w:r>
-        <w:rPr>
-          <w:rFonts w:eastAsiaTheme="minorEastAsia"/>
-        </w:rPr>
-        <w:t xml:space="preserve">Un registro de daños no podrá ser una actualización de si mismo </w:t>
-      </w:r>
-    </w:p>
-    <w:p>
-      <w:pPr>
-        <w:pStyle w:val="Prrafodelista"/>
-        <w:numPr>
-          <w:ilvl w:val="0"/>
-          <w:numId w:val="2"/>
-        </w:numPr>
-      </w:pPr>
-      <w:r>
-        <w:rPr>
-          <w:rFonts w:eastAsiaTheme="minorEastAsia"/>
-        </w:rPr>
-        <w:t xml:space="preserve">La hora que tenga las posiciones de un vehículo deberán ser diferentes </w:t>
-      </w:r>
-    </w:p>
-    <w:p>
-      <w:pPr>
-        <w:pStyle w:val="Prrafodelista"/>
-        <w:numPr>
-          <w:ilvl w:val="0"/>
-          <w:numId w:val="2"/>
-        </w:numPr>
-      </w:pPr>
-      <w:r>
-        <w:rPr>
-          <w:rFonts w:eastAsiaTheme="minorEastAsia"/>
-        </w:rPr>
-        <w:t xml:space="preserve">Un vehículo no podrá estar almacenado en una posición de un patio que sea mayor a la capacidad del mismo </w:t>
-      </w:r>
-      <w:r>
-        <w:rPr>
-          <w:rFonts w:eastAsiaTheme="minorEastAsia"/>
-        </w:rPr>
-        <w:t>(si la subzona tiene 300 lugares no puede el vehículo estar en la posición 400</w:t>
-      </w:r>
-      <w:r>
-        <w:rPr>
-          <w:rFonts w:eastAsiaTheme="minorEastAsia"/>
-        </w:rPr>
-        <w:t>)</w:t>
-      </w:r>
-    </w:p>
-    <w:p>
-      <w:pPr>
-        <w:pStyle w:val="Prrafodelista"/>
-        <w:numPr>
-          <w:ilvl w:val="0"/>
-          <w:numId w:val="2"/>
-        </w:numPr>
-      </w:pPr>
-      <w:r>
-        <w:rPr>
-          <w:rFonts w:eastAsiaTheme="minorEastAsia"/>
-        </w:rPr>
-        <w:t>Un usuario solo podrá realizar la precarga de vehículos si solo si cumple con el rol de administrador</w:t>
-      </w:r>
-    </w:p>
-    <w:p>
-      <w:pPr>
-        <w:pStyle w:val="Prrafodelista"/>
-        <w:numPr>
-          <w:ilvl w:val="0"/>
-          <w:numId w:val="2"/>
-        </w:numPr>
-        <w:rPr>
-          <w:rFonts w:cstheme="minorHAnsi"/>
-        </w:rPr>
-      </w:pPr>
-      <w:r>
-        <w:rPr>
-          <w:rFonts w:cstheme="minorHAnsi"/>
-        </w:rPr>
-        <w:t xml:space="preserve">Un usuario solo podrá ingresar un </w:t>
-      </w:r>
-      <w:r>
-        <w:rPr>
-          <w:rFonts w:cstheme="minorHAnsi"/>
-        </w:rPr>
-        <w:t>vehículo</w:t>
-      </w:r>
-      <w:r>
-        <w:rPr>
-          <w:rFonts w:cstheme="minorHAnsi"/>
-        </w:rPr>
-        <w:t xml:space="preserve"> </w:t>
-      </w:r>
-      <w:r>
-        <w:rPr>
-          <w:rFonts w:cstheme="minorHAnsi"/>
-        </w:rPr>
-        <w:t xml:space="preserve">al sistema </w:t>
-      </w:r>
-      <w:r>
-        <w:rPr>
-          <w:rFonts w:cstheme="minorHAnsi"/>
-        </w:rPr>
-        <w:t xml:space="preserve">si solo si cumple con el rol de operario </w:t>
-      </w:r>
-      <w:r>
-        <w:rPr>
-          <w:rFonts w:cstheme="minorHAnsi"/>
-        </w:rPr>
-        <w:t>del puert</w:t>
-      </w:r>
-      <w:r>
-        <w:rPr>
-          <w:rFonts w:cstheme="minorHAnsi"/>
-        </w:rPr>
-        <w:t xml:space="preserve">o </w:t>
-      </w:r>
-      <w:r>
-        <w:rPr>
-          <w:rFonts w:cstheme="minorHAnsi"/>
-        </w:rPr>
-        <w:t xml:space="preserve">y esta registrada la precargar de dicho </w:t>
-      </w:r>
-      <w:r>
-        <w:rPr>
-          <w:rFonts w:cstheme="minorHAnsi"/>
-        </w:rPr>
-        <w:t>vehículo</w:t>
-      </w:r>
-    </w:p>
-    <w:p>
-      <w:pPr>
-        <w:pStyle w:val="Prrafodelista"/>
-        <w:numPr>
-          <w:ilvl w:val="0"/>
-          <w:numId w:val="2"/>
-        </w:numPr>
-      </w:pPr>
-      <w:r>
-        <w:t>La fecha de arribo de un vehículo a un patio deberá ser posterior a la fecha de arribo del vehículo al puerto</w:t>
-      </w:r>
-    </w:p>
-    <w:p>
-      <w:pPr>
-        <w:pStyle w:val="Prrafodelista"/>
-        <w:numPr>
-          <w:ilvl w:val="0"/>
-          <w:numId w:val="2"/>
-        </w:numPr>
-      </w:pPr>
-      <w:r>
-        <w:t>La fecha de partida de un lote debe ser posterior a la fecha de creación de dicho lote</w:t>
-      </w:r>
-    </w:p>
-    <w:p>
-      <w:pPr>
-        <w:pStyle w:val="Prrafodelista"/>
-        <w:numPr>
-          <w:ilvl w:val="0"/>
-          <w:numId w:val="2"/>
-        </w:numPr>
-      </w:pPr>
-      <w:r>
-        <w:t>La fecha y hora de llegada de un transporte debe ser mayor que la fecha y hora de salida</w:t>
-      </w:r>
-    </w:p>
-    <w:p>
-      <w:pPr>
-        <w:pStyle w:val="Prrafodelista"/>
-        <w:numPr>
-          <w:ilvl w:val="0"/>
-          <w:numId w:val="2"/>
-        </w:numPr>
-      </w:pPr>
-      <w:r>
-        <w:t>Una misma posición dentro de una subzona no puede ser la posición de partida y llegada de un vehículo</w:t>
-      </w:r>
-    </w:p>
-    <w:p>
-      <w:pPr>
-        <w:pStyle w:val="Prrafodelista"/>
-        <w:numPr>
-          <w:ilvl w:val="0"/>
-          <w:numId w:val="2"/>
-        </w:numPr>
-      </w:pPr>
-      <w:r>
-        <w:t>La fecha de ingreso de un usuario a un lugar de trabajo debe ser posterior a la fecha de creación de dicho lugar de trabajo</w:t>
-      </w:r>
-    </w:p>
-    <w:p>
-      <w:pPr>
-        <w:pStyle w:val="Prrafodelista"/>
-        <w:numPr>
-          <w:ilvl w:val="0"/>
-          <w:numId w:val="2"/>
-        </w:numPr>
-      </w:pPr>
-      <w:r>
-        <w:t xml:space="preserve">La fecha de ingreso de un vehículo al sistema debe ser igual a la fecha de arribo de dicho vehículo al puerto </w:t>
-      </w:r>
-    </w:p>
-    <w:p>
-      <w:pPr>
-        <w:pStyle w:val="Prrafodelista"/>
-        <w:numPr>
-          <w:ilvl w:val="0"/>
-          <w:numId w:val="2"/>
-        </w:numPr>
-      </w:pPr>
-      <w:r>
-        <w:t>La fecha de asignación de un camión a un usuario debe ser posterior a la fecha de ingreso de ese camión al sistema</w:t>
-      </w:r>
-    </w:p>
-    <w:p>
-      <w:pPr>
-        <w:pStyle w:val="Prrafodelista"/>
-        <w:numPr>
-          <w:ilvl w:val="0"/>
-          <w:numId w:val="2"/>
-        </w:numPr>
-      </w:pPr>
-      <w:r>
-        <w:t>Un vehículo no puede formar parte de dos lotes distintitos al mismo tiempo</w:t>
-      </w:r>
-    </w:p>
-    <w:p>
-      <w:pPr>
-        <w:pStyle w:val="Prrafodelista"/>
-        <w:numPr>
-          <w:ilvl w:val="0"/>
-          <w:numId w:val="2"/>
-        </w:numPr>
-      </w:pPr>
-      <w:r>
-        <w:t>La fecha de ingreso a un lote de un vehículo debe ser mayor a la fecha de ingreso al sistema de dicho vehículo</w:t>
-      </w:r>
-    </w:p>
-    <w:p>
-      <w:pPr>
-        <w:pStyle w:val="Prrafodelista"/>
-        <w:numPr>
-          <w:ilvl w:val="0"/>
-          <w:numId w:val="2"/>
-        </w:numPr>
-      </w:pPr>
-      <w:r>
-        <w:lastRenderedPageBreak/>
-        <w:t xml:space="preserve">La fecha de ingreso a un lote de un </w:t>
-      </w:r>
-      <w:r>
-        <w:t>vehículo</w:t>
-      </w:r>
-      <w:r>
-        <w:t xml:space="preserve"> debe ser mayor a la fecha de </w:t>
-      </w:r>
-      <w:r>
-        <w:t>creación</w:t>
-      </w:r>
-      <w:r>
-        <w:t xml:space="preserve"> de dicho lote</w:t>
+      <w:proofErr w:type="spellEnd"/>
+    </w:p>
+    <w:p>
+      <w:pPr>
+        <w:pStyle w:val="Prrafodelista"/>
+        <w:numPr>
+          <w:ilvl w:val="0"/>
+          <w:numId w:val="2"/>
+        </w:numPr>
+      </w:pPr>
+      <w:r>
+        <w:rPr>
+          <w:rFonts w:eastAsiaTheme="minorEastAsia"/>
+        </w:rPr>
+        <w:t xml:space="preserve">Un Usuario no puede ser creador de si mismo </w:t>
+      </w:r>
+    </w:p>
+    <w:p>
+      <w:pPr>
+        <w:pStyle w:val="Prrafodelista"/>
+        <w:numPr>
+          <w:ilvl w:val="0"/>
+          <w:numId w:val="2"/>
+        </w:numPr>
+      </w:pPr>
+      <w:r>
+        <w:rPr>
+          <w:rFonts w:eastAsiaTheme="minorEastAsia"/>
+        </w:rPr>
+        <w:t xml:space="preserve">Un usuario no puede ser creado en una fecha anterior a la fecha de creación del usuario creador </w:t>
       </w:r>
       <w:bookmarkStart w:id="0" w:name="_GoBack"/>
       <w:bookmarkEnd w:id="0"/>
     </w:p>
     <w:p>
       <w:pPr>
+        <w:pStyle w:val="Prrafodelista"/>
+        <w:numPr>
+          <w:ilvl w:val="0"/>
+          <w:numId w:val="2"/>
+        </w:numPr>
+      </w:pPr>
+      <w:r>
+        <w:t xml:space="preserve">La fecha de ingreso de un usuario en un lugar y la fecha de </w:t>
+      </w:r>
+      <w:r>
+        <w:t>Finalización</w:t>
+      </w:r>
+      <w:r>
+        <w:t xml:space="preserve"> </w:t>
+      </w:r>
+      <w:r>
+        <w:t>deberán ser distintas y la de ingreso menor a la de finalización.</w:t>
+      </w:r>
+    </w:p>
+    <w:p>
+      <w:pPr>
+        <w:pStyle w:val="Prrafodelista"/>
+        <w:numPr>
+          <w:ilvl w:val="0"/>
+          <w:numId w:val="2"/>
+        </w:numPr>
+      </w:pPr>
+      <w:r>
+        <w:t xml:space="preserve">Un usuario no podrá ingresar </w:t>
+      </w:r>
+      <w:r>
+        <w:t xml:space="preserve">al mismo lugar en la misma fecha y hora </w:t>
+      </w:r>
+    </w:p>
+    <w:p>
+      <w:pPr>
+        <w:pStyle w:val="Prrafodelista"/>
+        <w:numPr>
+          <w:ilvl w:val="0"/>
+          <w:numId w:val="2"/>
+        </w:numPr>
+      </w:pPr>
+      <w:r>
+        <w:t>Ninguna hora de ingreso a un lugar de un operario podrá</w:t>
+      </w:r>
+      <w:r>
+        <w:t xml:space="preserve"> ser</w:t>
+      </w:r>
+      <w:r>
+        <w:t xml:space="preserve"> </w:t>
+      </w:r>
+      <w:r>
+        <w:t xml:space="preserve">mayor a la hora de inicio y menor a la hora de finalización del resto de los ingresos a lugares por parte de ese usuario </w:t>
+      </w:r>
+    </w:p>
+    <w:p>
+      <w:pPr>
+        <w:pStyle w:val="Prrafodelista"/>
+        <w:numPr>
+          <w:ilvl w:val="0"/>
+          <w:numId w:val="2"/>
+        </w:numPr>
+      </w:pPr>
+      <w:r>
+        <w:rPr>
+          <w:rFonts w:eastAsiaTheme="minorEastAsia"/>
+        </w:rPr>
+        <w:t xml:space="preserve">La capacidad de una zona no podrá ser mayor a la del lugar a la que pertenece </w:t>
+      </w:r>
+    </w:p>
+    <w:p>
+      <w:pPr>
+        <w:pStyle w:val="Prrafodelista"/>
+        <w:numPr>
+          <w:ilvl w:val="0"/>
+          <w:numId w:val="2"/>
+        </w:numPr>
+      </w:pPr>
+      <w:r>
+        <w:rPr>
+          <w:rFonts w:eastAsiaTheme="minorEastAsia"/>
+        </w:rPr>
+        <w:t>Dos zonas distintas no pueden compartir espacio dentro del lugar al que pertenecen</w:t>
+      </w:r>
+    </w:p>
+    <w:p>
+      <w:pPr>
+        <w:pStyle w:val="Prrafodelista"/>
+        <w:numPr>
+          <w:ilvl w:val="0"/>
+          <w:numId w:val="2"/>
+        </w:numPr>
+      </w:pPr>
+      <w:r>
+        <w:rPr>
+          <w:rFonts w:eastAsiaTheme="minorEastAsia"/>
+        </w:rPr>
+        <w:t xml:space="preserve">La capacidad de una subzona no podrá ser mayor a la de la zona a la que pertenece </w:t>
+      </w:r>
+    </w:p>
+    <w:p>
+      <w:pPr>
+        <w:pStyle w:val="Prrafodelista"/>
+        <w:numPr>
+          <w:ilvl w:val="0"/>
+          <w:numId w:val="2"/>
+        </w:numPr>
+      </w:pPr>
+      <w:r>
+        <w:rPr>
+          <w:rFonts w:eastAsiaTheme="minorEastAsia"/>
+        </w:rPr>
+        <w:t>Dos subzonas distintas no pueden compartir espacio dentro de la zona a la que pertenecen</w:t>
+      </w:r>
+    </w:p>
+    <w:p>
+      <w:pPr>
+        <w:pStyle w:val="Prrafodelista"/>
+        <w:numPr>
+          <w:ilvl w:val="0"/>
+          <w:numId w:val="2"/>
+        </w:numPr>
+      </w:pPr>
+      <w:r>
+        <w:rPr>
+          <w:rFonts w:eastAsiaTheme="minorEastAsia"/>
+        </w:rPr>
+        <w:t xml:space="preserve">Dos vehículos no podrán estar posicionados en la misma posición en la misma subzona </w:t>
+      </w:r>
+      <w:r>
+        <w:rPr>
+          <w:rFonts w:eastAsiaTheme="minorEastAsia"/>
+        </w:rPr>
+        <w:t>siempre y</w:t>
+      </w:r>
+      <w:r>
+        <w:rPr>
+          <w:rFonts w:eastAsiaTheme="minorEastAsia"/>
+        </w:rPr>
+        <w:t xml:space="preserve"> cuando</w:t>
+      </w:r>
+      <w:r>
+        <w:rPr>
+          <w:rFonts w:eastAsiaTheme="minorEastAsia"/>
+        </w:rPr>
+        <w:t xml:space="preserve"> sigan estando en la subzona (Osea que su lote no partió ni se lo movió de subzona) </w:t>
+      </w:r>
+    </w:p>
+    <w:p>
+      <w:pPr>
+        <w:pStyle w:val="Prrafodelista"/>
+        <w:numPr>
+          <w:ilvl w:val="0"/>
+          <w:numId w:val="2"/>
+        </w:numPr>
+      </w:pPr>
+      <w:r>
+        <w:rPr>
+          <w:rFonts w:eastAsiaTheme="minorEastAsia"/>
+        </w:rPr>
+        <w:t xml:space="preserve">La fecha de realización de un informa de daños de un vehículo deberá ser posterior a la </w:t>
+      </w:r>
+      <w:r>
+        <w:rPr>
+          <w:rFonts w:eastAsiaTheme="minorEastAsia"/>
+        </w:rPr>
+        <w:t>fecha en que</w:t>
+      </w:r>
+      <w:r>
+        <w:rPr>
+          <w:rFonts w:eastAsiaTheme="minorEastAsia"/>
+        </w:rPr>
+        <w:t xml:space="preserve"> el vehículo arrib</w:t>
+      </w:r>
+      <w:r>
+        <w:rPr>
+          <w:rFonts w:eastAsiaTheme="minorEastAsia"/>
+        </w:rPr>
+        <w:t>ó</w:t>
+      </w:r>
+      <w:r>
+        <w:rPr>
+          <w:rFonts w:eastAsiaTheme="minorEastAsia"/>
+        </w:rPr>
+        <w:t xml:space="preserve"> al puerto </w:t>
+      </w:r>
+    </w:p>
+    <w:p>
+      <w:pPr>
+        <w:pStyle w:val="Prrafodelista"/>
+        <w:numPr>
+          <w:ilvl w:val="0"/>
+          <w:numId w:val="2"/>
+        </w:numPr>
+      </w:pPr>
+      <w:r>
+        <w:rPr>
+          <w:rFonts w:eastAsiaTheme="minorEastAsia"/>
+        </w:rPr>
+        <w:t xml:space="preserve">Un registro de daños no podrá ser una actualización de </w:t>
+      </w:r>
+      <w:proofErr w:type="spellStart"/>
+      <w:r>
+        <w:rPr>
+          <w:rFonts w:eastAsiaTheme="minorEastAsia"/>
+        </w:rPr>
+        <w:t>si</w:t>
+      </w:r>
+      <w:proofErr w:type="spellEnd"/>
+      <w:r>
+        <w:rPr>
+          <w:rFonts w:eastAsiaTheme="minorEastAsia"/>
+        </w:rPr>
+        <w:t xml:space="preserve"> mismo </w:t>
+      </w:r>
+    </w:p>
+    <w:p>
+      <w:pPr>
+        <w:pStyle w:val="Prrafodelista"/>
+        <w:numPr>
+          <w:ilvl w:val="0"/>
+          <w:numId w:val="2"/>
+        </w:numPr>
+      </w:pPr>
+      <w:r>
+        <w:rPr>
+          <w:rFonts w:eastAsiaTheme="minorEastAsia"/>
+        </w:rPr>
+        <w:t xml:space="preserve">La hora que tenga las posiciones de un vehículo deberán ser diferentes </w:t>
+      </w:r>
+    </w:p>
+    <w:p>
+      <w:pPr>
+        <w:pStyle w:val="Prrafodelista"/>
+        <w:numPr>
+          <w:ilvl w:val="0"/>
+          <w:numId w:val="2"/>
+        </w:numPr>
+      </w:pPr>
+      <w:r>
+        <w:rPr>
+          <w:rFonts w:eastAsiaTheme="minorEastAsia"/>
+        </w:rPr>
+        <w:t xml:space="preserve">Un vehículo no podrá estar almacenado en una posición de un patio que sea mayor a la capacidad del mismo </w:t>
+      </w:r>
+      <w:r>
+        <w:rPr>
+          <w:rFonts w:eastAsiaTheme="minorEastAsia"/>
+        </w:rPr>
+        <w:t>(si la subzona tiene 300 lugares no puede el vehículo estar en la posición 400</w:t>
+      </w:r>
+      <w:r>
+        <w:rPr>
+          <w:rFonts w:eastAsiaTheme="minorEastAsia"/>
+        </w:rPr>
+        <w:t>)</w:t>
+      </w:r>
+    </w:p>
+    <w:p>
+      <w:pPr>
+        <w:pStyle w:val="Prrafodelista"/>
+        <w:numPr>
+          <w:ilvl w:val="0"/>
+          <w:numId w:val="2"/>
+        </w:numPr>
+      </w:pPr>
+      <w:r>
+        <w:rPr>
+          <w:rFonts w:eastAsiaTheme="minorEastAsia"/>
+        </w:rPr>
+        <w:t>Un usuario solo podrá realizar la precarga de vehículos si solo si cumple con el rol de administrador</w:t>
+      </w:r>
+    </w:p>
+    <w:p>
+      <w:pPr>
+        <w:pStyle w:val="Prrafodelista"/>
+        <w:numPr>
+          <w:ilvl w:val="0"/>
+          <w:numId w:val="2"/>
+        </w:numPr>
+        <w:rPr>
+          <w:rFonts w:cstheme="minorHAnsi"/>
+        </w:rPr>
+      </w:pPr>
+      <w:r>
+        <w:rPr>
+          <w:rFonts w:cstheme="minorHAnsi"/>
+        </w:rPr>
+        <w:t xml:space="preserve">Un usuario solo podrá ingresar un </w:t>
+      </w:r>
+      <w:r>
+        <w:rPr>
+          <w:rFonts w:cstheme="minorHAnsi"/>
+        </w:rPr>
+        <w:t>vehículo</w:t>
+      </w:r>
+      <w:r>
+        <w:rPr>
+          <w:rFonts w:cstheme="minorHAnsi"/>
+        </w:rPr>
+        <w:t xml:space="preserve"> </w:t>
+      </w:r>
+      <w:r>
+        <w:rPr>
+          <w:rFonts w:cstheme="minorHAnsi"/>
+        </w:rPr>
+        <w:t xml:space="preserve">al sistema </w:t>
+      </w:r>
+      <w:r>
+        <w:rPr>
+          <w:rFonts w:cstheme="minorHAnsi"/>
+        </w:rPr>
+        <w:t xml:space="preserve">si solo si cumple con el rol de operario </w:t>
+      </w:r>
+      <w:r>
+        <w:rPr>
+          <w:rFonts w:cstheme="minorHAnsi"/>
+        </w:rPr>
+        <w:t>del puert</w:t>
+      </w:r>
+      <w:r>
+        <w:rPr>
+          <w:rFonts w:cstheme="minorHAnsi"/>
+        </w:rPr>
+        <w:t xml:space="preserve">o </w:t>
+      </w:r>
+      <w:r>
+        <w:rPr>
+          <w:rFonts w:cstheme="minorHAnsi"/>
+        </w:rPr>
+        <w:t xml:space="preserve">y </w:t>
+      </w:r>
+      <w:proofErr w:type="spellStart"/>
+      <w:r>
+        <w:rPr>
+          <w:rFonts w:cstheme="minorHAnsi"/>
+        </w:rPr>
+        <w:t>esta</w:t>
+      </w:r>
+      <w:proofErr w:type="spellEnd"/>
+      <w:r>
+        <w:rPr>
+          <w:rFonts w:cstheme="minorHAnsi"/>
+        </w:rPr>
+        <w:t xml:space="preserve"> registrada la precargar de dicho </w:t>
+      </w:r>
+      <w:r>
+        <w:rPr>
+          <w:rFonts w:cstheme="minorHAnsi"/>
+        </w:rPr>
+        <w:t>vehículo</w:t>
+      </w:r>
+    </w:p>
+    <w:p>
+      <w:pPr>
+        <w:pStyle w:val="Prrafodelista"/>
+        <w:numPr>
+          <w:ilvl w:val="0"/>
+          <w:numId w:val="2"/>
+        </w:numPr>
+      </w:pPr>
+      <w:r>
+        <w:t>La fecha de arribo de un vehículo a un patio deberá ser posterior a la fecha de arribo del vehículo al puerto</w:t>
+      </w:r>
+    </w:p>
+    <w:p>
+      <w:pPr>
+        <w:pStyle w:val="Prrafodelista"/>
+        <w:numPr>
+          <w:ilvl w:val="0"/>
+          <w:numId w:val="2"/>
+        </w:numPr>
+      </w:pPr>
+      <w:r>
+        <w:t>La fecha de partida de un lote debe ser posterior a la fecha de creación de dicho lote</w:t>
+      </w:r>
+    </w:p>
+    <w:p>
+      <w:pPr>
+        <w:pStyle w:val="Prrafodelista"/>
+        <w:numPr>
+          <w:ilvl w:val="0"/>
+          <w:numId w:val="2"/>
+        </w:numPr>
+      </w:pPr>
+      <w:r>
+        <w:t>La fecha y hora de llegada de un transporte debe ser mayor que la fecha y hora de salida</w:t>
+      </w:r>
+    </w:p>
+    <w:p>
+      <w:pPr>
+        <w:pStyle w:val="Prrafodelista"/>
+        <w:numPr>
+          <w:ilvl w:val="0"/>
+          <w:numId w:val="2"/>
+        </w:numPr>
+      </w:pPr>
+      <w:r>
+        <w:t>Una misma posición dentro de una subzona no puede ser la posición de partida y llegada de un vehículo</w:t>
+      </w:r>
+    </w:p>
+    <w:p>
+      <w:pPr>
+        <w:pStyle w:val="Prrafodelista"/>
+        <w:numPr>
+          <w:ilvl w:val="0"/>
+          <w:numId w:val="2"/>
+        </w:numPr>
+      </w:pPr>
+      <w:r>
+        <w:t>La fecha de ingreso de un usuario a un lugar de trabajo debe ser posterior a la fecha de creación de dicho lugar de trabajo</w:t>
+      </w:r>
+    </w:p>
+    <w:p>
+      <w:pPr>
+        <w:pStyle w:val="Prrafodelista"/>
+        <w:numPr>
+          <w:ilvl w:val="0"/>
+          <w:numId w:val="2"/>
+        </w:numPr>
+      </w:pPr>
+      <w:r>
+        <w:t xml:space="preserve">La fecha de ingreso de un vehículo al sistema debe ser igual a la fecha de arribo de dicho vehículo al puerto </w:t>
+      </w:r>
+    </w:p>
+    <w:p>
+      <w:pPr>
+        <w:pStyle w:val="Prrafodelista"/>
+        <w:numPr>
+          <w:ilvl w:val="0"/>
+          <w:numId w:val="2"/>
+        </w:numPr>
+      </w:pPr>
+      <w:r>
+        <w:lastRenderedPageBreak/>
+        <w:t>La fecha de asignación de un camión a un usuario debe ser posterior a la fecha de ingreso de ese camión al sistema</w:t>
+      </w:r>
+    </w:p>
+    <w:p>
+      <w:pPr>
+        <w:pStyle w:val="Prrafodelista"/>
+        <w:numPr>
+          <w:ilvl w:val="0"/>
+          <w:numId w:val="2"/>
+        </w:numPr>
+      </w:pPr>
+      <w:r>
+        <w:t>Un vehículo no puede formar parte de dos lotes distintitos al mismo tiempo</w:t>
+      </w:r>
+    </w:p>
+    <w:p>
+      <w:pPr>
+        <w:pStyle w:val="Prrafodelista"/>
+        <w:numPr>
+          <w:ilvl w:val="0"/>
+          <w:numId w:val="2"/>
+        </w:numPr>
+      </w:pPr>
+      <w:r>
+        <w:t>La fecha de ingreso a un lote de un vehículo debe ser mayor a la fecha de ingreso al sistema de dicho vehículo</w:t>
+      </w:r>
+    </w:p>
+    <w:p>
+      <w:pPr>
+        <w:pStyle w:val="Prrafodelista"/>
+        <w:numPr>
+          <w:ilvl w:val="0"/>
+          <w:numId w:val="2"/>
+        </w:numPr>
+      </w:pPr>
+      <w:r>
+        <w:t xml:space="preserve">La fecha de ingreso a un lote de un </w:t>
+      </w:r>
+      <w:r>
+        <w:t>vehículo</w:t>
+      </w:r>
+      <w:r>
+        <w:t xml:space="preserve"> debe ser mayor a la fecha de </w:t>
+      </w:r>
+      <w:r>
+        <w:t>creación</w:t>
+      </w:r>
+      <w:r>
+        <w:t xml:space="preserve"> de dicho lote</w:t>
+      </w:r>
+    </w:p>
+    <w:p>
+      <w:pPr>
         <w:pStyle w:val="Ttulo1"/>
       </w:pPr>
       <w:r>
-        <w:t>Dominios (también RNE)</w:t>
+        <w:t xml:space="preserve">Dominios (también </w:t>
+      </w:r>
+      <w:proofErr w:type="spellStart"/>
+      <w:r>
+        <w:t>RNE</w:t>
+      </w:r>
+      <w:proofErr w:type="spellEnd"/>
+      <w:r>
+        <w:t>)</w:t>
       </w:r>
     </w:p>
     <w:p>
@@ -1421,16 +1510,21 @@
           <w:numId w:val="3"/>
         </w:numPr>
       </w:pPr>
-      <w:r>
-        <w:t>Usuario.sexo= {</w:t>
-      </w:r>
-      <w:proofErr w:type="gramStart"/>
-      <w:r>
-        <w:t>M,F</w:t>
-      </w:r>
-      <w:proofErr w:type="gramEnd"/>
-      <w:r>
-        <w:t>,O}</w:t>
+      <w:proofErr w:type="spellStart"/>
+      <w:r>
+        <w:t>Usuario.sexo</w:t>
+      </w:r>
+      <w:proofErr w:type="spellEnd"/>
+      <w:r>
+        <w:t>= {</w:t>
+      </w:r>
+      <w:proofErr w:type="spellStart"/>
+      <w:r>
+        <w:t>M,F,O</w:t>
+      </w:r>
+      <w:proofErr w:type="spellEnd"/>
+      <w:r>
+        <w:t>}</w:t>
       </w:r>
     </w:p>
     <w:p>
@@ -1441,8 +1535,21 @@
           <w:numId w:val="3"/>
         </w:numPr>
       </w:pPr>
-      <w:r>
-        <w:t>Actualiza.tipo = {Actualizacion, error}</w:t>
+      <w:proofErr w:type="spellStart"/>
+      <w:r>
+        <w:t>Actualiza.tipo</w:t>
+      </w:r>
+      <w:proofErr w:type="spellEnd"/>
+      <w:r>
+        <w:t xml:space="preserve"> = {</w:t>
+      </w:r>
+      <w:proofErr w:type="spellStart"/>
+      <w:r>
+        <w:t>Actualizacion</w:t>
+      </w:r>
+      <w:proofErr w:type="spellEnd"/>
+      <w:r>
+        <w:t>, error}</w:t>
       </w:r>
     </w:p>
     <w:p>
@@ -1453,16 +1560,13 @@
           <w:numId w:val="3"/>
         </w:numPr>
       </w:pPr>
-      <w:r>
-        <w:t xml:space="preserve">InformeDaños = </w:t>
-      </w:r>
-      <w:proofErr w:type="gramStart"/>
-      <w:r>
-        <w:t>{ NI</w:t>
-      </w:r>
-      <w:proofErr w:type="gramEnd"/>
-      <w:r>
-        <w:t xml:space="preserve"> IDEA QUE ES ESE ATRIBUTO }</w:t>
+      <w:proofErr w:type="spellStart"/>
+      <w:r>
+        <w:t>InformeDaños</w:t>
+      </w:r>
+      <w:proofErr w:type="spellEnd"/>
+      <w:r>
+        <w:t xml:space="preserve"> = { NI IDEA QUE ES ESE ATRIBUTO }</w:t>
       </w:r>
     </w:p>
     <w:p>
@@ -1473,20 +1577,25 @@
           <w:numId w:val="3"/>
         </w:numPr>
       </w:pPr>
-      <w:r>
-        <w:t>Trasporta.estado = {</w:t>
-      </w:r>
-      <w:r>
-        <w:t>Compleado, Fallo, En proceso, Reservado, Cancelado (se reservó y no se inició el trasporte</w:t>
-      </w:r>
-      <w:proofErr w:type="gramStart"/>
-      <w:r>
-        <w:t xml:space="preserve">) </w:t>
+      <w:proofErr w:type="spellStart"/>
+      <w:r>
+        <w:t>Trasporta.estado</w:t>
+      </w:r>
+      <w:proofErr w:type="spellEnd"/>
+      <w:r>
+        <w:t xml:space="preserve"> = {</w:t>
+      </w:r>
+      <w:proofErr w:type="spellStart"/>
+      <w:r>
+        <w:t>Compleado</w:t>
+      </w:r>
+      <w:proofErr w:type="spellEnd"/>
+      <w:r>
+        <w:t xml:space="preserve">, Fallo, En proceso, Reservado, Cancelado (se reservó y no se inició el trasporte) </w:t>
       </w:r>
       <w:r>
         <w:t>}</w:t>
       </w:r>
-      <w:proofErr w:type="gramEnd"/>
     </w:p>
     <w:p>
       <w:pPr>
@@ -1496,12 +1605,14 @@
           <w:numId w:val="3"/>
         </w:numPr>
       </w:pPr>
+      <w:proofErr w:type="spellStart"/>
       <w:r>
         <w:t>Lote</w:t>
       </w:r>
       <w:r>
         <w:t>.proridad</w:t>
       </w:r>
+      <w:proofErr w:type="spellEnd"/>
       <w:r>
         <w:t xml:space="preserve"> = {</w:t>
       </w:r>
@@ -1851,7 +1962,7 @@
   <w:abstractNum w:abstractNumId="3" w15:restartNumberingAfterBreak="0">
     <w:nsid w:val="7F7C0F51"/>
     <w:multiLevelType w:val="hybridMultilevel"/>
-    <w:tmpl w:val="C2DAA1BA"/>
+    <w:tmpl w:val="10D2AE0C"/>
     <w:lvl w:ilvl="0" w:tplc="0C0A0001">
       <w:start w:val="1"/>
       <w:numFmt w:val="bullet"/>

</xml_diff>

<commit_message>
Documento integrador al 75%
</commit_message>
<xml_diff>
--- a/Actividades/BD01003/RNE.docx
+++ b/Actividades/BD01003/RNE.docx
@@ -4,13 +4,235 @@
   <w:body>
     <w:p>
       <w:pPr>
+        <w:pStyle w:val="Ttulo"/>
+        <w:rPr>
+          <w:sz w:val="80"/>
+          <w:szCs w:val="80"/>
+        </w:rPr>
+      </w:pPr>
+      <w:r>
+        <w:rPr>
+          <w:noProof/>
+          <w:sz w:val="28"/>
+          <w:szCs w:val="28"/>
+        </w:rPr>
+        <w:drawing>
+          <wp:anchor distT="0" distB="0" distL="114300" distR="114300" simplePos="0" relativeHeight="251659264" behindDoc="0" locked="0" layoutInCell="1" allowOverlap="1" wp14:anchorId="2697D85B" wp14:editId="2A53D86D">
+            <wp:simplePos x="0" y="0"/>
+            <wp:positionH relativeFrom="margin">
+              <wp:posOffset>5067300</wp:posOffset>
+            </wp:positionH>
+            <wp:positionV relativeFrom="paragraph">
+              <wp:posOffset>9525</wp:posOffset>
+            </wp:positionV>
+            <wp:extent cx="1485265" cy="1101090"/>
+            <wp:effectExtent l="0" t="0" r="635" b="0"/>
+            <wp:wrapSquare wrapText="bothSides"/>
+            <wp:docPr id="1" name="Imagen 1"/>
+            <wp:cNvGraphicFramePr>
+              <a:graphicFrameLocks xmlns:a="http://schemas.openxmlformats.org/drawingml/2006/main" noChangeAspect="1"/>
+            </wp:cNvGraphicFramePr>
+            <a:graphic xmlns:a="http://schemas.openxmlformats.org/drawingml/2006/main">
+              <a:graphicData uri="http://schemas.openxmlformats.org/drawingml/2006/picture">
+                <pic:pic xmlns:pic="http://schemas.openxmlformats.org/drawingml/2006/picture">
+                  <pic:nvPicPr>
+                    <pic:cNvPr id="0" name="Picture 2"/>
+                    <pic:cNvPicPr>
+                      <a:picLocks noChangeAspect="1" noChangeArrowheads="1"/>
+                    </pic:cNvPicPr>
+                  </pic:nvPicPr>
+                  <pic:blipFill>
+                    <a:blip r:embed="rId5" cstate="print">
+                      <a:extLst>
+                        <a:ext uri="{28A0092B-C50C-407E-A947-70E740481C1C}">
+                          <a14:useLocalDpi xmlns:a14="http://schemas.microsoft.com/office/drawing/2010/main" val="0"/>
+                        </a:ext>
+                      </a:extLst>
+                    </a:blip>
+                    <a:srcRect/>
+                    <a:stretch>
+                      <a:fillRect/>
+                    </a:stretch>
+                  </pic:blipFill>
+                  <pic:spPr bwMode="auto">
+                    <a:xfrm>
+                      <a:off x="0" y="0"/>
+                      <a:ext cx="1485265" cy="1101090"/>
+                    </a:xfrm>
+                    <a:prstGeom prst="rect">
+                      <a:avLst/>
+                    </a:prstGeom>
+                    <a:noFill/>
+                    <a:ln>
+                      <a:noFill/>
+                    </a:ln>
+                  </pic:spPr>
+                </pic:pic>
+              </a:graphicData>
+            </a:graphic>
+            <wp14:sizeRelH relativeFrom="page">
+              <wp14:pctWidth>0</wp14:pctWidth>
+            </wp14:sizeRelH>
+            <wp14:sizeRelV relativeFrom="page">
+              <wp14:pctHeight>0</wp14:pctHeight>
+            </wp14:sizeRelV>
+          </wp:anchor>
+        </w:drawing>
+      </w:r>
+      <w:r>
+        <w:rPr>
+          <w:sz w:val="80"/>
+          <w:szCs w:val="80"/>
+        </w:rPr>
+        <w:t>RNE</w:t>
+      </w:r>
+      <w:r>
+        <w:rPr>
+          <w:sz w:val="80"/>
+          <w:szCs w:val="80"/>
+        </w:rPr>
+        <w:t xml:space="preserve"> </w:t>
+      </w:r>
+    </w:p>
+    <w:p>
+      <w:pPr>
+        <w:rPr>
+          <w:sz w:val="28"/>
+          <w:szCs w:val="28"/>
+        </w:rPr>
+      </w:pPr>
+      <w:r>
+        <w:rPr>
+          <w:sz w:val="28"/>
+          <w:szCs w:val="28"/>
+        </w:rPr>
+        <w:t>Primera entrega 25/6/2019</w:t>
+      </w:r>
+    </w:p>
+    <w:p>
+      <w:pPr>
+        <w:rPr>
+          <w:sz w:val="24"/>
+          <w:szCs w:val="24"/>
+        </w:rPr>
+      </w:pPr>
+      <w:r>
+        <w:rPr>
+          <w:sz w:val="24"/>
+          <w:szCs w:val="24"/>
+        </w:rPr>
+        <w:t xml:space="preserve">Ruta en </w:t>
+      </w:r>
+      <w:proofErr w:type="spellStart"/>
+      <w:r>
+        <w:rPr>
+          <w:sz w:val="24"/>
+          <w:szCs w:val="24"/>
+        </w:rPr>
+        <w:t>GitLab</w:t>
+      </w:r>
+      <w:proofErr w:type="spellEnd"/>
+      <w:r>
+        <w:rPr>
+          <w:sz w:val="24"/>
+          <w:szCs w:val="24"/>
+        </w:rPr>
+        <w:t>: /Actividades/BD0100</w:t>
+      </w:r>
+      <w:r>
+        <w:rPr>
+          <w:sz w:val="24"/>
+          <w:szCs w:val="24"/>
+        </w:rPr>
+        <w:t>3</w:t>
+      </w:r>
+      <w:r>
+        <w:rPr>
+          <w:sz w:val="24"/>
+          <w:szCs w:val="24"/>
+        </w:rPr>
+        <w:t>/</w:t>
+      </w:r>
+      <w:bookmarkStart w:id="0" w:name="_GoBack"/>
+      <w:bookmarkEnd w:id="0"/>
+      <w:r>
+        <w:rPr>
+          <w:noProof/>
+          <w:sz w:val="24"/>
+          <w:szCs w:val="24"/>
+        </w:rPr>
+        <mc:AlternateContent>
+          <mc:Choice Requires="wps">
+            <w:drawing>
+              <wp:anchor distT="0" distB="0" distL="114300" distR="114300" simplePos="0" relativeHeight="251660288" behindDoc="0" locked="0" layoutInCell="1" allowOverlap="1" wp14:anchorId="6DA29E5E" wp14:editId="12A27503">
+                <wp:simplePos x="0" y="0"/>
+                <wp:positionH relativeFrom="margin">
+                  <wp:align>right</wp:align>
+                </wp:positionH>
+                <wp:positionV relativeFrom="paragraph">
+                  <wp:posOffset>377825</wp:posOffset>
+                </wp:positionV>
+                <wp:extent cx="6734175" cy="0"/>
+                <wp:effectExtent l="0" t="0" r="0" b="0"/>
+                <wp:wrapNone/>
+                <wp:docPr id="2" name="Conector recto 2"/>
+                <wp:cNvGraphicFramePr/>
+                <a:graphic xmlns:a="http://schemas.openxmlformats.org/drawingml/2006/main">
+                  <a:graphicData uri="http://schemas.microsoft.com/office/word/2010/wordprocessingShape">
+                    <wps:wsp>
+                      <wps:cNvCnPr/>
+                      <wps:spPr>
+                        <a:xfrm>
+                          <a:off x="0" y="0"/>
+                          <a:ext cx="6734175" cy="0"/>
+                        </a:xfrm>
+                        <a:prstGeom prst="line">
+                          <a:avLst/>
+                        </a:prstGeom>
+                      </wps:spPr>
+                      <wps:style>
+                        <a:lnRef idx="1">
+                          <a:schemeClr val="accent1"/>
+                        </a:lnRef>
+                        <a:fillRef idx="0">
+                          <a:schemeClr val="accent1"/>
+                        </a:fillRef>
+                        <a:effectRef idx="0">
+                          <a:schemeClr val="accent1"/>
+                        </a:effectRef>
+                        <a:fontRef idx="minor">
+                          <a:schemeClr val="tx1"/>
+                        </a:fontRef>
+                      </wps:style>
+                      <wps:bodyPr/>
+                    </wps:wsp>
+                  </a:graphicData>
+                </a:graphic>
+              </wp:anchor>
+            </w:drawing>
+          </mc:Choice>
+          <mc:Fallback>
+            <w:pict>
+              <v:line w14:anchorId="230EEDA7" id="Conector recto 2" o:spid="_x0000_s1026" style="position:absolute;z-index:251660288;visibility:visible;mso-wrap-style:square;mso-wrap-distance-left:9pt;mso-wrap-distance-top:0;mso-wrap-distance-right:9pt;mso-wrap-distance-bottom:0;mso-position-horizontal:right;mso-position-horizontal-relative:margin;mso-position-vertical:absolute;mso-position-vertical-relative:text" from="479.05pt,29.75pt" to="1009.3pt,29.75pt" o:gfxdata="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" strokecolor="#4472c4 [3204]" strokeweight=".5pt">
+                <v:stroke joinstyle="miter"/>
+                <w10:wrap anchorx="margin"/>
+              </v:line>
+            </w:pict>
+          </mc:Fallback>
+        </mc:AlternateContent>
+      </w:r>
+    </w:p>
+    <w:p/>
+    <w:p>
+      <w:pPr>
         <w:pStyle w:val="Ttulo1"/>
       </w:pPr>
-      <w:proofErr w:type="spellStart"/>
-      <w:r>
-        <w:t>RNE</w:t>
-      </w:r>
-      <w:proofErr w:type="spellEnd"/>
+      <w:r>
+        <w:t>RN</w:t>
+      </w:r>
+      <w:r>
+        <w:t>E</w:t>
+      </w:r>
     </w:p>
     <w:p>
       <w:pPr>
@@ -137,7 +359,21 @@
         <w:rPr>
           <w:rFonts w:eastAsiaTheme="minorEastAsia" w:cstheme="minorHAnsi"/>
         </w:rPr>
-        <w:t xml:space="preserve"> Rol/ R.descripcion=”Administrador”</w:t>
+        <w:t xml:space="preserve"> Rol/ </w:t>
+      </w:r>
+      <w:proofErr w:type="gramStart"/>
+      <w:r>
+        <w:rPr>
+          <w:rFonts w:eastAsiaTheme="minorEastAsia" w:cstheme="minorHAnsi"/>
+        </w:rPr>
+        <w:t>R.descripcion</w:t>
+      </w:r>
+      <w:proofErr w:type="gramEnd"/>
+      <w:r>
+        <w:rPr>
+          <w:rFonts w:eastAsiaTheme="minorEastAsia" w:cstheme="minorHAnsi"/>
+        </w:rPr>
+        <w:t>=”Administrador”</w:t>
       </w:r>
     </w:p>
     <w:p>
@@ -173,14 +409,14 @@
         </w:rPr>
         <w:t>(</w:t>
       </w:r>
-      <w:proofErr w:type="spellStart"/>
+      <w:proofErr w:type="gramStart"/>
       <w:r>
         <w:rPr>
           <w:rFonts w:eastAsiaTheme="minorEastAsia" w:cstheme="minorHAnsi"/>
         </w:rPr>
         <w:t>U,R</w:t>
       </w:r>
-      <w:proofErr w:type="spellEnd"/>
+      <w:proofErr w:type="gramEnd"/>
       <w:r>
         <w:rPr>
           <w:rFonts w:eastAsiaTheme="minorEastAsia" w:cstheme="minorHAnsi"/>
@@ -781,14 +1017,14 @@
         </w:rPr>
         <w:t>(</w:t>
       </w:r>
-      <w:proofErr w:type="spellStart"/>
+      <w:proofErr w:type="gramStart"/>
       <w:r>
         <w:rPr>
           <w:rFonts w:eastAsiaTheme="minorEastAsia"/>
         </w:rPr>
         <w:t>L,L</w:t>
       </w:r>
-      <w:proofErr w:type="spellEnd"/>
+      <w:proofErr w:type="gramEnd"/>
       <w:r>
         <w:rPr>
           <w:rFonts w:eastAsiaTheme="minorEastAsia"/>
@@ -875,14 +1111,14 @@
         </w:rPr>
         <w:t>Si (</w:t>
       </w:r>
-      <w:proofErr w:type="spellStart"/>
+      <w:proofErr w:type="gramStart"/>
       <w:r>
         <w:rPr>
           <w:rFonts w:eastAsiaTheme="minorEastAsia"/>
         </w:rPr>
         <w:t>A,B</w:t>
       </w:r>
-      <w:proofErr w:type="spellEnd"/>
+      <w:proofErr w:type="gramEnd"/>
       <w:r>
         <w:rPr>
           <w:rFonts w:eastAsiaTheme="minorEastAsia"/>
@@ -927,21 +1163,7 @@
         <w:rPr>
           <w:rFonts w:eastAsiaTheme="minorEastAsia"/>
         </w:rPr>
-        <w:t xml:space="preserve"> (</w:t>
-      </w:r>
-      <w:proofErr w:type="spellStart"/>
-      <w:r>
-        <w:rPr>
-          <w:rFonts w:eastAsiaTheme="minorEastAsia"/>
-        </w:rPr>
-        <w:t>B,A</w:t>
-      </w:r>
-      <w:proofErr w:type="spellEnd"/>
-      <w:r>
-        <w:rPr>
-          <w:rFonts w:eastAsiaTheme="minorEastAsia"/>
-        </w:rPr>
-        <w:t xml:space="preserve">) </w:t>
+        <w:t xml:space="preserve"> (B,A) </w:t>
       </w:r>
       <m:oMath>
         <m:r>
@@ -1016,8 +1238,6 @@
         </w:rPr>
         <w:t>vehículo</w:t>
       </w:r>
-      <w:bookmarkStart w:id="0" w:name="_GoBack"/>
-      <w:bookmarkEnd w:id="0"/>
       <w:r>
         <w:rPr>
           <w:rFonts w:eastAsiaTheme="minorEastAsia"/>
@@ -1315,6 +1535,7 @@
         <w:rPr>
           <w:rFonts w:cstheme="minorHAnsi"/>
         </w:rPr>
+        <w:lastRenderedPageBreak/>
         <w:t xml:space="preserve">Un usuario solo podrá ingresar un </w:t>
       </w:r>
       <w:r>
@@ -1461,7 +1682,6 @@
         </w:numPr>
       </w:pPr>
       <w:r>
-        <w:lastRenderedPageBreak/>
         <w:t>La fecha de asignación de un camión a un usuario debe ser posterior a la fecha de ingreso de ese camión al sistema</w:t>
       </w:r>
     </w:p>
@@ -1518,15 +1738,32 @@
         <w:pStyle w:val="Ttulo1"/>
       </w:pPr>
       <w:r>
-        <w:t xml:space="preserve">Dominios (también </w:t>
-      </w:r>
+        <w:t>Dominios (también RNE)</w:t>
+      </w:r>
+    </w:p>
+    <w:p>
+      <w:pPr>
+        <w:pStyle w:val="Prrafodelista"/>
+        <w:numPr>
+          <w:ilvl w:val="0"/>
+          <w:numId w:val="3"/>
+        </w:numPr>
+      </w:pPr>
       <w:proofErr w:type="spellStart"/>
       <w:r>
-        <w:t>RNE</w:t>
+        <w:t>Usuario.sexo</w:t>
       </w:r>
       <w:proofErr w:type="spellEnd"/>
       <w:r>
-        <w:t>)</w:t>
+        <w:t>= {</w:t>
+      </w:r>
+      <w:proofErr w:type="gramStart"/>
+      <w:r>
+        <w:t>M,F</w:t>
+      </w:r>
+      <w:proofErr w:type="gramEnd"/>
+      <w:r>
+        <w:t>,O}</w:t>
       </w:r>
     </w:p>
     <w:p>
@@ -1539,90 +1776,78 @@
       </w:pPr>
       <w:proofErr w:type="spellStart"/>
       <w:r>
-        <w:t>Usuario.sexo</w:t>
+        <w:t>Actualiza.tipo</w:t>
       </w:r>
       <w:proofErr w:type="spellEnd"/>
       <w:r>
-        <w:t>= {</w:t>
+        <w:t xml:space="preserve"> = {</w:t>
       </w:r>
       <w:proofErr w:type="spellStart"/>
       <w:r>
-        <w:t>M,F,O</w:t>
+        <w:t>Actualizacion</w:t>
       </w:r>
       <w:proofErr w:type="spellEnd"/>
       <w:r>
+        <w:t>, error}</w:t>
+      </w:r>
+    </w:p>
+    <w:p>
+      <w:pPr>
+        <w:pStyle w:val="Prrafodelista"/>
+        <w:numPr>
+          <w:ilvl w:val="0"/>
+          <w:numId w:val="3"/>
+        </w:numPr>
+      </w:pPr>
+      <w:proofErr w:type="spellStart"/>
+      <w:r>
+        <w:t>InformeDaños</w:t>
+      </w:r>
+      <w:proofErr w:type="spellEnd"/>
+      <w:r>
+        <w:t xml:space="preserve"> = </w:t>
+      </w:r>
+      <w:proofErr w:type="gramStart"/>
+      <w:r>
+        <w:t>{ NI</w:t>
+      </w:r>
+      <w:proofErr w:type="gramEnd"/>
+      <w:r>
+        <w:t xml:space="preserve"> IDEA QUE ES ESE ATRIBUTO }</w:t>
+      </w:r>
+    </w:p>
+    <w:p>
+      <w:pPr>
+        <w:pStyle w:val="Prrafodelista"/>
+        <w:numPr>
+          <w:ilvl w:val="0"/>
+          <w:numId w:val="3"/>
+        </w:numPr>
+      </w:pPr>
+      <w:proofErr w:type="spellStart"/>
+      <w:r>
+        <w:t>Trasporta.estado</w:t>
+      </w:r>
+      <w:proofErr w:type="spellEnd"/>
+      <w:r>
+        <w:t xml:space="preserve"> = {</w:t>
+      </w:r>
+      <w:proofErr w:type="spellStart"/>
+      <w:r>
+        <w:t>Compleado</w:t>
+      </w:r>
+      <w:proofErr w:type="spellEnd"/>
+      <w:r>
+        <w:t>, Fallo, En proceso, Reservado, Cancelado (se reservó y no se inició el trasporte</w:t>
+      </w:r>
+      <w:proofErr w:type="gramStart"/>
+      <w:r>
+        <w:t xml:space="preserve">) </w:t>
+      </w:r>
+      <w:r>
         <w:t>}</w:t>
       </w:r>
-    </w:p>
-    <w:p>
-      <w:pPr>
-        <w:pStyle w:val="Prrafodelista"/>
-        <w:numPr>
-          <w:ilvl w:val="0"/>
-          <w:numId w:val="3"/>
-        </w:numPr>
-      </w:pPr>
-      <w:proofErr w:type="spellStart"/>
-      <w:r>
-        <w:t>Actualiza.tipo</w:t>
-      </w:r>
-      <w:proofErr w:type="spellEnd"/>
-      <w:r>
-        <w:t xml:space="preserve"> = {</w:t>
-      </w:r>
-      <w:proofErr w:type="spellStart"/>
-      <w:r>
-        <w:t>Actualizacion</w:t>
-      </w:r>
-      <w:proofErr w:type="spellEnd"/>
-      <w:r>
-        <w:t>, error}</w:t>
-      </w:r>
-    </w:p>
-    <w:p>
-      <w:pPr>
-        <w:pStyle w:val="Prrafodelista"/>
-        <w:numPr>
-          <w:ilvl w:val="0"/>
-          <w:numId w:val="3"/>
-        </w:numPr>
-      </w:pPr>
-      <w:proofErr w:type="spellStart"/>
-      <w:r>
-        <w:t>InformeDaños</w:t>
-      </w:r>
-      <w:proofErr w:type="spellEnd"/>
-      <w:r>
-        <w:t xml:space="preserve"> = { NI IDEA QUE ES ESE ATRIBUTO }</w:t>
-      </w:r>
-    </w:p>
-    <w:p>
-      <w:pPr>
-        <w:pStyle w:val="Prrafodelista"/>
-        <w:numPr>
-          <w:ilvl w:val="0"/>
-          <w:numId w:val="3"/>
-        </w:numPr>
-      </w:pPr>
-      <w:proofErr w:type="spellStart"/>
-      <w:r>
-        <w:t>Trasporta.estado</w:t>
-      </w:r>
-      <w:proofErr w:type="spellEnd"/>
-      <w:r>
-        <w:t xml:space="preserve"> = {</w:t>
-      </w:r>
-      <w:proofErr w:type="spellStart"/>
-      <w:r>
-        <w:t>Compleado</w:t>
-      </w:r>
-      <w:proofErr w:type="spellEnd"/>
-      <w:r>
-        <w:t xml:space="preserve">, Fallo, En proceso, Reservado, Cancelado (se reservó y no se inició el trasporte) </w:t>
-      </w:r>
-      <w:r>
-        <w:t>}</w:t>
-      </w:r>
+      <w:proofErr w:type="gramEnd"/>
     </w:p>
     <w:p>
       <w:pPr>
@@ -2595,6 +2820,40 @@
       <w:color w:val="808080"/>
     </w:rPr>
   </w:style>
+  <w:style w:type="paragraph" w:styleId="Ttulo">
+    <w:name w:val="Title"/>
+    <w:basedOn w:val="Normal"/>
+    <w:next w:val="Normal"/>
+    <w:link w:val="TtuloCar"/>
+    <w:uiPriority w:val="10"/>
+    <w:qFormat/>
+    <w:rsid w:val="00637F9E"/>
+    <w:pPr>
+      <w:spacing w:after="0" w:line="240" w:lineRule="auto"/>
+      <w:contextualSpacing/>
+    </w:pPr>
+    <w:rPr>
+      <w:rFonts w:asciiTheme="majorHAnsi" w:eastAsiaTheme="majorEastAsia" w:hAnsiTheme="majorHAnsi" w:cstheme="majorBidi"/>
+      <w:spacing w:val="-10"/>
+      <w:kern w:val="28"/>
+      <w:sz w:val="56"/>
+      <w:szCs w:val="56"/>
+    </w:rPr>
+  </w:style>
+  <w:style w:type="character" w:customStyle="1" w:styleId="TtuloCar">
+    <w:name w:val="Título Car"/>
+    <w:basedOn w:val="Fuentedeprrafopredeter"/>
+    <w:link w:val="Ttulo"/>
+    <w:uiPriority w:val="10"/>
+    <w:rsid w:val="00637F9E"/>
+    <w:rPr>
+      <w:rFonts w:asciiTheme="majorHAnsi" w:eastAsiaTheme="majorEastAsia" w:hAnsiTheme="majorHAnsi" w:cstheme="majorBidi"/>
+      <w:spacing w:val="-10"/>
+      <w:kern w:val="28"/>
+      <w:sz w:val="56"/>
+      <w:szCs w:val="56"/>
+    </w:rPr>
+  </w:style>
 </w:styles>
 </file>
 

</xml_diff>